<commit_message>
progress on outputting offset
</commit_message>
<xml_diff>
--- a/implementationlog.docx
+++ b/implementationlog.docx
@@ -56,7 +56,7 @@
           <w:r>
             <w:fldChar w:fldCharType="separate"/>
           </w:r>
-          <w:hyperlink w:anchor="_Toc150986462" w:history="1">
+          <w:hyperlink w:anchor="_Toc151070371" w:history="1">
             <w:r>
               <w:rPr>
                 <w:rStyle w:val="Hyperlink"/>
@@ -83,7 +83,7 @@
                 <w:noProof/>
                 <w:webHidden/>
               </w:rPr>
-              <w:instrText xml:space="preserve"> PAGEREF _Toc150986462 \h </w:instrText>
+              <w:instrText xml:space="preserve"> PAGEREF _Toc151070371 \h </w:instrText>
             </w:r>
             <w:r>
               <w:rPr>
@@ -126,7 +126,7 @@
               <w:lang w:eastAsia="en-GB"/>
             </w:rPr>
           </w:pPr>
-          <w:hyperlink w:anchor="_Toc150986463" w:history="1">
+          <w:hyperlink w:anchor="_Toc151070372" w:history="1">
             <w:r>
               <w:rPr>
                 <w:rStyle w:val="Hyperlink"/>
@@ -153,7 +153,7 @@
                 <w:noProof/>
                 <w:webHidden/>
               </w:rPr>
-              <w:instrText xml:space="preserve"> PAGEREF _Toc150986463 \h </w:instrText>
+              <w:instrText xml:space="preserve"> PAGEREF _Toc151070372 \h </w:instrText>
             </w:r>
             <w:r>
               <w:rPr>
@@ -196,7 +196,7 @@
               <w:lang w:eastAsia="en-GB"/>
             </w:rPr>
           </w:pPr>
-          <w:hyperlink w:anchor="_Toc150986464" w:history="1">
+          <w:hyperlink w:anchor="_Toc151070373" w:history="1">
             <w:r>
               <w:rPr>
                 <w:rStyle w:val="Hyperlink"/>
@@ -223,7 +223,7 @@
                 <w:noProof/>
                 <w:webHidden/>
               </w:rPr>
-              <w:instrText xml:space="preserve"> PAGEREF _Toc150986464 \h </w:instrText>
+              <w:instrText xml:space="preserve"> PAGEREF _Toc151070373 \h </w:instrText>
             </w:r>
             <w:r>
               <w:rPr>
@@ -266,7 +266,7 @@
               <w:lang w:eastAsia="en-GB"/>
             </w:rPr>
           </w:pPr>
-          <w:hyperlink w:anchor="_Toc150986465" w:history="1">
+          <w:hyperlink w:anchor="_Toc151070374" w:history="1">
             <w:r>
               <w:rPr>
                 <w:rStyle w:val="Hyperlink"/>
@@ -294,7 +294,7 @@
                 <w:noProof/>
                 <w:webHidden/>
               </w:rPr>
-              <w:instrText xml:space="preserve"> PAGEREF _Toc150986465 \h </w:instrText>
+              <w:instrText xml:space="preserve"> PAGEREF _Toc151070374 \h </w:instrText>
             </w:r>
             <w:r>
               <w:rPr>
@@ -337,14 +337,14 @@
               <w:lang w:eastAsia="en-GB"/>
             </w:rPr>
           </w:pPr>
-          <w:hyperlink w:anchor="_Toc150986466" w:history="1">
+          <w:hyperlink w:anchor="_Toc151070375" w:history="1">
             <w:r>
               <w:rPr>
                 <w:rStyle w:val="Hyperlink"/>
                 <w:noProof/>
                 <w:lang w:val="en-US"/>
               </w:rPr>
-              <w:t>14/11/2023  - 6h</w:t>
+              <w:t>14/11/2023  - 4h</w:t>
             </w:r>
             <w:r>
               <w:rPr>
@@ -365,7 +365,7 @@
                 <w:noProof/>
                 <w:webHidden/>
               </w:rPr>
-              <w:instrText xml:space="preserve"> PAGEREF _Toc150986466 \h </w:instrText>
+              <w:instrText xml:space="preserve"> PAGEREF _Toc151070375 \h </w:instrText>
             </w:r>
             <w:r>
               <w:rPr>
@@ -408,7 +408,7 @@
               <w:lang w:eastAsia="en-GB"/>
             </w:rPr>
           </w:pPr>
-          <w:hyperlink w:anchor="_Toc150986467" w:history="1">
+          <w:hyperlink w:anchor="_Toc151070376" w:history="1">
             <w:r>
               <w:rPr>
                 <w:rStyle w:val="Hyperlink"/>
@@ -436,7 +436,7 @@
                 <w:noProof/>
                 <w:webHidden/>
               </w:rPr>
-              <w:instrText xml:space="preserve"> PAGEREF _Toc150986467 \h </w:instrText>
+              <w:instrText xml:space="preserve"> PAGEREF _Toc151070376 \h </w:instrText>
             </w:r>
             <w:r>
               <w:rPr>
@@ -456,7 +456,7 @@
                 <w:noProof/>
                 <w:webHidden/>
               </w:rPr>
-              <w:t>9</w:t>
+              <w:t>10</w:t>
             </w:r>
             <w:r>
               <w:rPr>
@@ -489,7 +489,7 @@
       <w:pPr>
         <w:pStyle w:val="Heading1"/>
       </w:pPr>
-      <w:bookmarkStart w:id="0" w:name="_Toc150986462"/>
+      <w:bookmarkStart w:id="0" w:name="_Toc151070371"/>
       <w:r>
         <w:lastRenderedPageBreak/>
         <w:t>04/11/2023</w:t>
@@ -600,7 +600,7 @@
       <w:pPr>
         <w:pStyle w:val="Heading1"/>
       </w:pPr>
-      <w:bookmarkStart w:id="1" w:name="_Toc150986463"/>
+      <w:bookmarkStart w:id="1" w:name="_Toc151070372"/>
       <w:r>
         <w:t>06/11/2023</w:t>
       </w:r>
@@ -997,7 +997,7 @@
       <w:pPr>
         <w:pStyle w:val="Heading1"/>
       </w:pPr>
-      <w:bookmarkStart w:id="2" w:name="_Toc150986464"/>
+      <w:bookmarkStart w:id="2" w:name="_Toc151070373"/>
       <w:r>
         <w:t>10/11/2023</w:t>
       </w:r>
@@ -1403,7 +1403,7 @@
           <w:lang w:val="en-US"/>
         </w:rPr>
       </w:pPr>
-      <w:bookmarkStart w:id="3" w:name="_Toc150986465"/>
+      <w:bookmarkStart w:id="3" w:name="_Toc151070374"/>
       <w:r>
         <w:rPr>
           <w:lang w:val="en-US"/>
@@ -1874,7 +1874,7 @@
           <w:lang w:val="en-US"/>
         </w:rPr>
       </w:pPr>
-      <w:bookmarkStart w:id="4" w:name="_Toc150986466"/>
+      <w:bookmarkStart w:id="4" w:name="_Toc151070375"/>
       <w:r>
         <w:rPr>
           <w:lang w:val="en-US"/>
@@ -1968,6 +1968,9 @@
         <w:keepNext/>
       </w:pPr>
       <w:r>
+        <w:rPr>
+          <w:noProof/>
+        </w:rPr>
         <w:lastRenderedPageBreak/>
         <w:drawing>
           <wp:inline distT="0" distB="0" distL="0" distR="0" wp14:anchorId="4EA4AB69" wp14:editId="5447A15A">
@@ -2033,6 +2036,7 @@
       </w:pPr>
       <w:r>
         <w:rPr>
+          <w:noProof/>
           <w:lang w:val="en-US"/>
         </w:rPr>
         <w:drawing>
@@ -2138,6 +2142,7 @@
       </w:pPr>
       <w:r>
         <w:rPr>
+          <w:noProof/>
           <w:lang w:val="en-US"/>
         </w:rPr>
         <w:drawing>
@@ -2200,7 +2205,7 @@
           <w:lang w:val="en-US"/>
         </w:rPr>
       </w:pPr>
-      <w:bookmarkStart w:id="5" w:name="_Toc150986467"/>
+      <w:bookmarkStart w:id="5" w:name="_Toc151070376"/>
       <w:r>
         <w:rPr>
           <w:lang w:val="en-US"/>
@@ -2236,12 +2241,11 @@
     </w:p>
     <w:p>
       <w:pPr>
-        <w:rPr>
-          <w:lang w:val="en-US"/>
-        </w:rPr>
-      </w:pPr>
-      <w:r>
-        <w:rPr>
+        <w:keepNext/>
+      </w:pPr>
+      <w:r>
+        <w:rPr>
+          <w:noProof/>
           <w:lang w:val="en-US"/>
         </w:rPr>
         <w:drawing>
@@ -2280,6 +2284,160 @@
           </wp:inline>
         </w:drawing>
       </w:r>
+    </w:p>
+    <w:p>
+      <w:pPr>
+        <w:pStyle w:val="Caption"/>
+        <w:rPr>
+          <w:lang w:val="en-US"/>
+        </w:rPr>
+      </w:pPr>
+      <w:r>
+        <w:t xml:space="preserve">Figure </w:t>
+      </w:r>
+      <w:fldSimple w:instr=" SEQ Figure \* ARABIC ">
+        <w:r>
+          <w:rPr>
+            <w:noProof/>
+          </w:rPr>
+          <w:t>19</w:t>
+        </w:r>
+      </w:fldSimple>
+    </w:p>
+    <w:p>
+      <w:pPr>
+        <w:rPr>
+          <w:lang w:val="en-US"/>
+        </w:rPr>
+      </w:pPr>
+      <w:r>
+        <w:rPr>
+          <w:lang w:val="en-US"/>
+        </w:rPr>
+        <w:br w:type="page"/>
+      </w:r>
+    </w:p>
+    <w:p>
+      <w:pPr>
+        <w:rPr>
+          <w:lang w:val="en-US"/>
+        </w:rPr>
+      </w:pPr>
+    </w:p>
+    <w:p>
+      <w:pPr>
+        <w:pStyle w:val="Heading1"/>
+        <w:rPr>
+          <w:lang w:val="en-US"/>
+        </w:rPr>
+      </w:pPr>
+      <w:r>
+        <w:rPr>
+          <w:lang w:val="en-US"/>
+        </w:rPr>
+        <w:t>15/11/</w:t>
+      </w:r>
+      <w:r>
+        <w:rPr>
+          <w:lang w:val="en-US"/>
+        </w:rPr>
+        <w:t>2023</w:t>
+      </w:r>
+      <w:r>
+        <w:rPr>
+          <w:lang w:val="en-US"/>
+        </w:rPr>
+        <w:t xml:space="preserve"> </w:t>
+      </w:r>
+      <w:r>
+        <w:rPr>
+          <w:lang w:val="en-US"/>
+        </w:rPr>
+        <w:t>50</w:t>
+      </w:r>
+      <w:r>
+        <w:rPr>
+          <w:lang w:val="en-US"/>
+        </w:rPr>
+        <w:t>m</w:t>
+      </w:r>
+    </w:p>
+    <w:p>
+      <w:pPr>
+        <w:rPr>
+          <w:lang w:val="en-US"/>
+        </w:rPr>
+      </w:pPr>
+      <w:r>
+        <w:rPr>
+          <w:lang w:val="en-US"/>
+        </w:rPr>
+        <w:t xml:space="preserve">Today I began working on </w:t>
+      </w:r>
+    </w:p>
+    <w:p>
+      <w:pPr>
+        <w:keepNext/>
+      </w:pPr>
+      <w:r>
+        <w:rPr>
+          <w:lang w:val="en-US"/>
+        </w:rPr>
+        <w:drawing>
+          <wp:inline distT="0" distB="0" distL="0" distR="0" wp14:anchorId="6519D6A7" wp14:editId="6DCFFE17">
+            <wp:extent cx="5731510" cy="2010410"/>
+            <wp:effectExtent l="0" t="0" r="2540" b="8890"/>
+            <wp:docPr id="305685032" name="Picture 1" descr="A screenshot of a computer&#10;&#10;Description automatically generated"/>
+            <wp:cNvGraphicFramePr>
+              <a:graphicFrameLocks xmlns:a="http://schemas.openxmlformats.org/drawingml/2006/main" noChangeAspect="1"/>
+            </wp:cNvGraphicFramePr>
+            <a:graphic xmlns:a="http://schemas.openxmlformats.org/drawingml/2006/main">
+              <a:graphicData uri="http://schemas.openxmlformats.org/drawingml/2006/picture">
+                <pic:pic xmlns:pic="http://schemas.openxmlformats.org/drawingml/2006/picture">
+                  <pic:nvPicPr>
+                    <pic:cNvPr id="305685032" name="Picture 1" descr="A screenshot of a computer&#10;&#10;Description automatically generated"/>
+                    <pic:cNvPicPr/>
+                  </pic:nvPicPr>
+                  <pic:blipFill>
+                    <a:blip r:embed="rId24"/>
+                    <a:stretch>
+                      <a:fillRect/>
+                    </a:stretch>
+                  </pic:blipFill>
+                  <pic:spPr>
+                    <a:xfrm>
+                      <a:off x="0" y="0"/>
+                      <a:ext cx="5731510" cy="2010410"/>
+                    </a:xfrm>
+                    <a:prstGeom prst="rect">
+                      <a:avLst/>
+                    </a:prstGeom>
+                  </pic:spPr>
+                </pic:pic>
+              </a:graphicData>
+            </a:graphic>
+          </wp:inline>
+        </w:drawing>
+      </w:r>
+    </w:p>
+    <w:p>
+      <w:pPr>
+        <w:pStyle w:val="Caption"/>
+        <w:rPr>
+          <w:lang w:val="en-US"/>
+        </w:rPr>
+      </w:pPr>
+      <w:r>
+        <w:t xml:space="preserve">Figure </w:t>
+      </w:r>
+      <w:fldSimple w:instr=" SEQ Figure \* ARABIC ">
+        <w:r>
+          <w:rPr>
+            <w:noProof/>
+          </w:rPr>
+          <w:t>20</w:t>
+        </w:r>
+      </w:fldSimple>
     </w:p>
     <w:sectPr>
       <w:pgSz w:w="11906" w:h="16838"/>

</xml_diff>

<commit_message>
press a key to continue...
</commit_message>
<xml_diff>
--- a/implementationlog.docx
+++ b/implementationlog.docx
@@ -56,7 +56,7 @@
           <w:r>
             <w:fldChar w:fldCharType="separate"/>
           </w:r>
-          <w:hyperlink w:anchor="_Toc151075492" w:history="1">
+          <w:hyperlink w:anchor="_Toc151119286" w:history="1">
             <w:r>
               <w:rPr>
                 <w:rStyle w:val="Hyperlink"/>
@@ -83,7 +83,7 @@
                 <w:noProof/>
                 <w:webHidden/>
               </w:rPr>
-              <w:instrText xml:space="preserve"> PAGEREF _Toc151075492 \h </w:instrText>
+              <w:instrText xml:space="preserve"> PAGEREF _Toc151119286 \h </w:instrText>
             </w:r>
             <w:r>
               <w:rPr>
@@ -126,7 +126,7 @@
               <w:lang w:eastAsia="en-GB"/>
             </w:rPr>
           </w:pPr>
-          <w:hyperlink w:anchor="_Toc151075493" w:history="1">
+          <w:hyperlink w:anchor="_Toc151119287" w:history="1">
             <w:r>
               <w:rPr>
                 <w:rStyle w:val="Hyperlink"/>
@@ -153,7 +153,7 @@
                 <w:noProof/>
                 <w:webHidden/>
               </w:rPr>
-              <w:instrText xml:space="preserve"> PAGEREF _Toc151075493 \h </w:instrText>
+              <w:instrText xml:space="preserve"> PAGEREF _Toc151119287 \h </w:instrText>
             </w:r>
             <w:r>
               <w:rPr>
@@ -196,7 +196,7 @@
               <w:lang w:eastAsia="en-GB"/>
             </w:rPr>
           </w:pPr>
-          <w:hyperlink w:anchor="_Toc151075494" w:history="1">
+          <w:hyperlink w:anchor="_Toc151119288" w:history="1">
             <w:r>
               <w:rPr>
                 <w:rStyle w:val="Hyperlink"/>
@@ -223,7 +223,7 @@
                 <w:noProof/>
                 <w:webHidden/>
               </w:rPr>
-              <w:instrText xml:space="preserve"> PAGEREF _Toc151075494 \h </w:instrText>
+              <w:instrText xml:space="preserve"> PAGEREF _Toc151119288 \h </w:instrText>
             </w:r>
             <w:r>
               <w:rPr>
@@ -266,7 +266,7 @@
               <w:lang w:eastAsia="en-GB"/>
             </w:rPr>
           </w:pPr>
-          <w:hyperlink w:anchor="_Toc151075495" w:history="1">
+          <w:hyperlink w:anchor="_Toc151119289" w:history="1">
             <w:r>
               <w:rPr>
                 <w:rStyle w:val="Hyperlink"/>
@@ -294,7 +294,7 @@
                 <w:noProof/>
                 <w:webHidden/>
               </w:rPr>
-              <w:instrText xml:space="preserve"> PAGEREF _Toc151075495 \h </w:instrText>
+              <w:instrText xml:space="preserve"> PAGEREF _Toc151119289 \h </w:instrText>
             </w:r>
             <w:r>
               <w:rPr>
@@ -337,7 +337,7 @@
               <w:lang w:eastAsia="en-GB"/>
             </w:rPr>
           </w:pPr>
-          <w:hyperlink w:anchor="_Toc151075496" w:history="1">
+          <w:hyperlink w:anchor="_Toc151119290" w:history="1">
             <w:r>
               <w:rPr>
                 <w:rStyle w:val="Hyperlink"/>
@@ -365,7 +365,7 @@
                 <w:noProof/>
                 <w:webHidden/>
               </w:rPr>
-              <w:instrText xml:space="preserve"> PAGEREF _Toc151075496 \h </w:instrText>
+              <w:instrText xml:space="preserve"> PAGEREF _Toc151119290 \h </w:instrText>
             </w:r>
             <w:r>
               <w:rPr>
@@ -408,7 +408,7 @@
               <w:lang w:eastAsia="en-GB"/>
             </w:rPr>
           </w:pPr>
-          <w:hyperlink w:anchor="_Toc151075497" w:history="1">
+          <w:hyperlink w:anchor="_Toc151119291" w:history="1">
             <w:r>
               <w:rPr>
                 <w:rStyle w:val="Hyperlink"/>
@@ -436,7 +436,7 @@
                 <w:noProof/>
                 <w:webHidden/>
               </w:rPr>
-              <w:instrText xml:space="preserve"> PAGEREF _Toc151075497 \h </w:instrText>
+              <w:instrText xml:space="preserve"> PAGEREF _Toc151119291 \h </w:instrText>
             </w:r>
             <w:r>
               <w:rPr>
@@ -479,7 +479,7 @@
               <w:lang w:eastAsia="en-GB"/>
             </w:rPr>
           </w:pPr>
-          <w:hyperlink w:anchor="_Toc151075498" w:history="1">
+          <w:hyperlink w:anchor="_Toc151119292" w:history="1">
             <w:r>
               <w:rPr>
                 <w:rStyle w:val="Hyperlink"/>
@@ -507,7 +507,7 @@
                 <w:noProof/>
                 <w:webHidden/>
               </w:rPr>
-              <w:instrText xml:space="preserve"> PAGEREF _Toc151075498 \h </w:instrText>
+              <w:instrText xml:space="preserve"> PAGEREF _Toc151119292 \h </w:instrText>
             </w:r>
             <w:r>
               <w:rPr>
@@ -560,7 +560,7 @@
       <w:pPr>
         <w:pStyle w:val="Heading1"/>
       </w:pPr>
-      <w:bookmarkStart w:id="0" w:name="_Toc151075492"/>
+      <w:bookmarkStart w:id="0" w:name="_Toc151119286"/>
       <w:r>
         <w:lastRenderedPageBreak/>
         <w:t>04/11/2023</w:t>
@@ -584,15 +584,7 @@
         <w:t>Today I started off by cloning the starting template for the assignment</w:t>
       </w:r>
       <w:r>
-        <w:t xml:space="preserve"> and getting </w:t>
-      </w:r>
-      <w:proofErr w:type="spellStart"/>
-      <w:r>
-        <w:t>qemu</w:t>
-      </w:r>
-      <w:proofErr w:type="spellEnd"/>
-      <w:r>
-        <w:t xml:space="preserve"> working on my personal PC</w:t>
+        <w:t xml:space="preserve"> and getting qemu working on my personal PC</w:t>
       </w:r>
       <w:r>
         <w:t xml:space="preserve">. Once done, I then began attempting to use the int 16 bios interrupt. This is the interrupt used to retrieve a keyboard input from a user. At first I was having issues with this as I didn’t fully understand the documentation for the interrupt table. Figure 1 shows the documentation for get keystroke, in order to use this, I had to pass in the value `00` into the AH register. When trying this I got an error which stated that there was a junk </w:t>
@@ -679,7 +671,7 @@
       <w:pPr>
         <w:pStyle w:val="Heading1"/>
       </w:pPr>
-      <w:bookmarkStart w:id="1" w:name="_Toc151075493"/>
+      <w:bookmarkStart w:id="1" w:name="_Toc151119287"/>
       <w:r>
         <w:t>06/11/2023</w:t>
       </w:r>
@@ -773,15 +765,7 @@
         </w:rPr>
       </w:pPr>
       <w:r>
-        <w:t xml:space="preserve">When attempting to use the </w:t>
-      </w:r>
-      <w:proofErr w:type="spellStart"/>
-      <w:r>
-        <w:t>pushw</w:t>
-      </w:r>
-      <w:proofErr w:type="spellEnd"/>
-      <w:r>
-        <w:t xml:space="preserve"> instruction I ran into an error </w:t>
+        <w:t xml:space="preserve">When attempting to use the pushw instruction I ran into an error </w:t>
       </w:r>
       <w:r>
         <w:rPr>
@@ -798,15 +782,7 @@
         <w:t xml:space="preserve">, </w:t>
       </w:r>
       <w:r>
-        <w:t>this is because I was using the %al register which is not supported with this instruction. After reading the lecture slides for week 3 it stated that you can only push the whole register onto the stack, once I changed it to use %</w:t>
-      </w:r>
-      <w:proofErr w:type="spellStart"/>
-      <w:r>
-        <w:t>ax</w:t>
-      </w:r>
-      <w:proofErr w:type="spellEnd"/>
-      <w:r>
-        <w:t xml:space="preserve"> I no longer received the error.</w:t>
+        <w:t>this is because I was using the %al register which is not supported with this instruction. After reading the lecture slides for week 3 it stated that you can only push the whole register onto the stack, once I changed it to use %ax I no longer received the error.</w:t>
       </w:r>
     </w:p>
     <w:p>
@@ -837,71 +813,7 @@
           <w:b/>
           <w:bCs/>
         </w:rPr>
-        <w:t xml:space="preserve">Another issue which I have ran into is with the order that I was pushing and popping. I was using the </w:t>
-      </w:r>
-      <w:proofErr w:type="spellStart"/>
-      <w:r>
-        <w:rPr>
-          <w:b/>
-          <w:bCs/>
-        </w:rPr>
-        <w:t>pushw</w:t>
-      </w:r>
-      <w:proofErr w:type="spellEnd"/>
-      <w:r>
-        <w:rPr>
-          <w:b/>
-          <w:bCs/>
-        </w:rPr>
-        <w:t xml:space="preserve"> instruction after I call </w:t>
-      </w:r>
-      <w:proofErr w:type="spellStart"/>
-      <w:r>
-        <w:rPr>
-          <w:b/>
-          <w:bCs/>
-        </w:rPr>
-        <w:t>cons_write_crlf</w:t>
-      </w:r>
-      <w:proofErr w:type="spellEnd"/>
-      <w:r>
-        <w:rPr>
-          <w:b/>
-          <w:bCs/>
-        </w:rPr>
-        <w:t xml:space="preserve"> so the value in %al was being overwritten by the special characters. To fix the problem I had to use the </w:t>
-      </w:r>
-      <w:proofErr w:type="spellStart"/>
-      <w:r>
-        <w:rPr>
-          <w:b/>
-          <w:bCs/>
-        </w:rPr>
-        <w:t>pushw</w:t>
-      </w:r>
-      <w:proofErr w:type="spellEnd"/>
-      <w:r>
-        <w:rPr>
-          <w:b/>
-          <w:bCs/>
-        </w:rPr>
-        <w:t xml:space="preserve"> instruction before I called </w:t>
-      </w:r>
-      <w:proofErr w:type="spellStart"/>
-      <w:r>
-        <w:rPr>
-          <w:b/>
-          <w:bCs/>
-        </w:rPr>
-        <w:t>cons_write_crlf</w:t>
-      </w:r>
-      <w:proofErr w:type="spellEnd"/>
-      <w:r>
-        <w:rPr>
-          <w:b/>
-          <w:bCs/>
-        </w:rPr>
-        <w:t xml:space="preserve"> in order to save the correct value (the keyboard input)</w:t>
+        <w:t>Another issue which I have ran into is with the order that I was pushing and popping. I was using the pushw instruction after I call cons_write_crlf so the value in %al was being overwritten by the special characters. To fix the problem I had to use the pushw instruction before I called cons_write_crlf in order to save the correct value (the keyboard input)</w:t>
       </w:r>
     </w:p>
     <w:p>
@@ -972,13 +884,8 @@
         </w:r>
       </w:fldSimple>
       <w:r>
-        <w:t xml:space="preserve"> - bug showing the wrong value being popped onto the </w:t>
-      </w:r>
-      <w:proofErr w:type="gramStart"/>
-      <w:r>
-        <w:t>register</w:t>
-      </w:r>
-      <w:proofErr w:type="gramEnd"/>
+        <w:t xml:space="preserve"> - bug showing the wrong value being popped onto the register</w:t>
+      </w:r>
     </w:p>
     <w:p>
       <w:pPr>
@@ -1161,7 +1068,7 @@
       <w:pPr>
         <w:pStyle w:val="Heading1"/>
       </w:pPr>
-      <w:bookmarkStart w:id="2" w:name="_Toc151075494"/>
+      <w:bookmarkStart w:id="2" w:name="_Toc151119288"/>
       <w:r>
         <w:t>10/11/2023</w:t>
       </w:r>
@@ -1185,23 +1092,7 @@
           <w:b/>
           <w:bCs/>
         </w:rPr>
-        <w:t>Today I had a bug where if I had a label under my `</w:t>
-      </w:r>
-      <w:proofErr w:type="spellStart"/>
-      <w:r>
-        <w:rPr>
-          <w:b/>
-          <w:bCs/>
-        </w:rPr>
-        <w:t>contents_of_sector_message</w:t>
-      </w:r>
-      <w:proofErr w:type="spellEnd"/>
-      <w:r>
-        <w:rPr>
-          <w:b/>
-          <w:bCs/>
-        </w:rPr>
-        <w:t>` it would output that to screen when it shouldn’t. This can be seen in figure 6.</w:t>
+        <w:t>Today I had a bug where if I had a label under my `contents_of_sector_message` it would output that to screen when it shouldn’t. This can be seen in figure 6.</w:t>
       </w:r>
     </w:p>
     <w:p>
@@ -1269,33 +1160,12 @@
         </w:r>
       </w:fldSimple>
       <w:r>
-        <w:t xml:space="preserve"> - bug showing extra label being print to </w:t>
-      </w:r>
-      <w:proofErr w:type="gramStart"/>
-      <w:r>
-        <w:t>screen</w:t>
-      </w:r>
-      <w:proofErr w:type="gramEnd"/>
-    </w:p>
-    <w:p>
-      <w:r>
-        <w:t xml:space="preserve">After much time debugging and trying different things, such as adding a terminator value to the end of the content of sector string (even though .string adds this automatically) I was able to fix the issue. However, I didn’t quite understand why this was happening, so I had a look into it some more and later found that because I was calling </w:t>
-      </w:r>
-      <w:proofErr w:type="spellStart"/>
-      <w:r>
-        <w:t>cons_writeline</w:t>
-      </w:r>
-      <w:proofErr w:type="spellEnd"/>
-      <w:r>
-        <w:t xml:space="preserve"> without moving a value into %</w:t>
-      </w:r>
-      <w:proofErr w:type="spellStart"/>
-      <w:r>
-        <w:t>si</w:t>
-      </w:r>
-      <w:proofErr w:type="spellEnd"/>
-      <w:r>
-        <w:t xml:space="preserve"> there was no null terminator, this caused the function to loop go through the wrong memory and access strings which it was not supposed to, the code for this can be seen in figure 7. </w:t>
+        <w:t xml:space="preserve"> - bug showing extra label being print to screen</w:t>
+      </w:r>
+    </w:p>
+    <w:p>
+      <w:r>
+        <w:t xml:space="preserve">After much time debugging and trying different things, such as adding a terminator value to the end of the content of sector string (even though .string adds this automatically) I was able to fix the issue. However, I didn’t quite understand why this was happening, so I had a look into it some more and later found that because I was calling cons_writeline without moving a value into %si there was no null terminator, this caused the function to loop go through the wrong memory and access strings which it was not supposed to, the code for this can be seen in figure 7. </w:t>
       </w:r>
     </w:p>
     <w:p>
@@ -1368,50 +1238,10 @@
         <w:t>To fix the problem in figure 7 I modified the</w:t>
       </w:r>
       <w:r>
-        <w:t xml:space="preserve"> code to include an empty string, which would act as a null terminator to stop the </w:t>
-      </w:r>
-      <w:proofErr w:type="spellStart"/>
-      <w:r>
-        <w:t>cons_writeline</w:t>
-      </w:r>
-      <w:proofErr w:type="spellEnd"/>
-      <w:r>
-        <w:t xml:space="preserve"> going into the wrong area of memory. </w:t>
-      </w:r>
-      <w:r>
-        <w:t xml:space="preserve">I later realised that </w:t>
-      </w:r>
-      <w:proofErr w:type="spellStart"/>
-      <w:r>
-        <w:t>cons_writeline</w:t>
-      </w:r>
-      <w:proofErr w:type="spellEnd"/>
-      <w:r>
-        <w:t xml:space="preserve"> was for outputting not just a new line,  but also the value in %</w:t>
-      </w:r>
-      <w:proofErr w:type="spellStart"/>
-      <w:r>
-        <w:t>si</w:t>
-      </w:r>
-      <w:proofErr w:type="spellEnd"/>
-      <w:r>
-        <w:t xml:space="preserve">, so it I could just call </w:t>
-      </w:r>
-      <w:proofErr w:type="spellStart"/>
-      <w:r>
-        <w:t>cons_write_crlf</w:t>
-      </w:r>
-      <w:proofErr w:type="spellEnd"/>
-      <w:r>
-        <w:t xml:space="preserve"> to output the newline instead of calling </w:t>
-      </w:r>
-      <w:proofErr w:type="spellStart"/>
-      <w:r>
-        <w:t>cons_writeline</w:t>
-      </w:r>
-      <w:proofErr w:type="spellEnd"/>
-      <w:r>
-        <w:t>, which was for a different purpose.</w:t>
+        <w:t xml:space="preserve"> code to include an empty string, which would act as a null terminator to stop the cons_writeline going into the wrong area of memory. </w:t>
+      </w:r>
+      <w:r>
+        <w:t>I later realised that cons_writeline was for outputting not just a new line,  but also the value in %si, so it I could just call cons_write_crlf to output the newline instead of calling cons_writeline, which was for a different purpose.</w:t>
       </w:r>
     </w:p>
     <w:p/>
@@ -1423,15 +1253,7 @@
     <w:p>
       <w:r>
         <w:lastRenderedPageBreak/>
-        <w:t xml:space="preserve">The next stage was to start reading the disk, the initial code for this gave me some problems as I was just calling </w:t>
-      </w:r>
-      <w:proofErr w:type="spellStart"/>
-      <w:r>
-        <w:t>cons_write_hex</w:t>
-      </w:r>
-      <w:proofErr w:type="spellEnd"/>
-      <w:r>
-        <w:t>, without passing any information into the register. This can be seen in figure 8.</w:t>
+        <w:t>The next stage was to start reading the disk, the initial code for this gave me some problems as I was just calling cons_write_hex, without passing any information into the register. This can be seen in figure 8.</w:t>
       </w:r>
     </w:p>
     <w:p>
@@ -1495,33 +1317,12 @@
         </w:r>
       </w:fldSimple>
       <w:r>
-        <w:t xml:space="preserve"> - </w:t>
-      </w:r>
-      <w:proofErr w:type="spellStart"/>
-      <w:r>
-        <w:t>cons_write_hex</w:t>
-      </w:r>
-      <w:proofErr w:type="spellEnd"/>
-      <w:r>
-        <w:t xml:space="preserve"> not outputting any </w:t>
-      </w:r>
-      <w:proofErr w:type="gramStart"/>
-      <w:r>
-        <w:t>data</w:t>
-      </w:r>
-      <w:proofErr w:type="gramEnd"/>
-    </w:p>
-    <w:p>
-      <w:r>
-        <w:t xml:space="preserve">In order to fix this </w:t>
-      </w:r>
-      <w:proofErr w:type="gramStart"/>
-      <w:r>
-        <w:t>problem</w:t>
-      </w:r>
-      <w:proofErr w:type="gramEnd"/>
-      <w:r>
-        <w:t xml:space="preserve"> I had a look at the code for outputting hex values, the register which was being used was BX. To get some initial output I moved the bytes that were inside of the memory address “0xD000” into the BL register. I then got the output in figure 9.</w:t>
+        <w:t xml:space="preserve"> - cons_write_hex not outputting any data</w:t>
+      </w:r>
+    </w:p>
+    <w:p>
+      <w:r>
+        <w:t>In order to fix this problem I had a look at the code for outputting hex values, the register which was being used was BX. To get some initial output I moved the bytes that were inside of the memory address “0xD000” into the BL register. I then got the output in figure 9.</w:t>
       </w:r>
     </w:p>
     <w:p>
@@ -1585,13 +1386,8 @@
         </w:r>
       </w:fldSimple>
       <w:r>
-        <w:t xml:space="preserve"> - values being read from </w:t>
-      </w:r>
-      <w:proofErr w:type="gramStart"/>
-      <w:r>
-        <w:t>disk</w:t>
-      </w:r>
-      <w:proofErr w:type="gramEnd"/>
+        <w:t xml:space="preserve"> - values being read from disk</w:t>
+      </w:r>
     </w:p>
     <w:p>
       <w:r>
@@ -1678,7 +1474,7 @@
           <w:lang w:val="en-US"/>
         </w:rPr>
       </w:pPr>
-      <w:bookmarkStart w:id="3" w:name="_Toc151075495"/>
+      <w:bookmarkStart w:id="3" w:name="_Toc151119289"/>
       <w:r>
         <w:rPr>
           <w:lang w:val="en-US"/>
@@ -1709,41 +1505,13 @@
         <w:rPr>
           <w:lang w:val="en-US"/>
         </w:rPr>
-        <w:t xml:space="preserve">I </w:t>
-      </w:r>
-      <w:proofErr w:type="gramStart"/>
-      <w:r>
-        <w:rPr>
-          <w:lang w:val="en-US"/>
-        </w:rPr>
-        <w:t>working</w:t>
-      </w:r>
-      <w:proofErr w:type="gramEnd"/>
-      <w:r>
-        <w:rPr>
-          <w:lang w:val="en-US"/>
-        </w:rPr>
-        <w:t xml:space="preserve"> yesterday and didn’t manage to fix the issue I had. After coming back today </w:t>
-      </w:r>
-      <w:r>
-        <w:rPr>
-          <w:lang w:val="en-US"/>
-        </w:rPr>
-        <w:t xml:space="preserve">I thought about how the </w:t>
-      </w:r>
-      <w:proofErr w:type="spellStart"/>
-      <w:r>
-        <w:rPr>
-          <w:lang w:val="en-US"/>
-        </w:rPr>
-        <w:t>cons_write</w:t>
-      </w:r>
-      <w:proofErr w:type="spellEnd"/>
-      <w:r>
-        <w:rPr>
-          <w:lang w:val="en-US"/>
-        </w:rPr>
-        <w:t xml:space="preserve"> label worked, using SI to loop through each character in a string.</w:t>
+        <w:t xml:space="preserve">I working yesterday and didn’t manage to fix the issue I had. After coming back today </w:t>
+      </w:r>
+      <w:r>
+        <w:rPr>
+          <w:lang w:val="en-US"/>
+        </w:rPr>
+        <w:t>I thought about how the cons_write label worked, using SI to loop through each character in a string.</w:t>
       </w:r>
       <w:r>
         <w:rPr>
@@ -1765,97 +1533,13 @@
           <w:lang w:val="en-US"/>
         </w:rPr>
         <w:lastRenderedPageBreak/>
-        <w:t xml:space="preserve">Figure 11 shows my attempt at using the SI register. Before getting this </w:t>
-      </w:r>
-      <w:proofErr w:type="gramStart"/>
-      <w:r>
-        <w:rPr>
-          <w:lang w:val="en-US"/>
-        </w:rPr>
-        <w:t>output</w:t>
-      </w:r>
-      <w:proofErr w:type="gramEnd"/>
-      <w:r>
-        <w:rPr>
-          <w:lang w:val="en-US"/>
-        </w:rPr>
-        <w:t xml:space="preserve"> I verified that the first iteration of the code </w:t>
-      </w:r>
-      <w:proofErr w:type="gramStart"/>
-      <w:r>
-        <w:rPr>
-          <w:lang w:val="en-US"/>
-        </w:rPr>
-        <w:t>output</w:t>
-      </w:r>
-      <w:proofErr w:type="gramEnd"/>
-      <w:r>
-        <w:rPr>
-          <w:lang w:val="en-US"/>
-        </w:rPr>
-        <w:t xml:space="preserve"> the correct value of “EB”. However, when trying to implement my loop any value after the first iteration was completely wrong, </w:t>
-      </w:r>
-      <w:proofErr w:type="gramStart"/>
-      <w:r>
-        <w:rPr>
-          <w:lang w:val="en-US"/>
-        </w:rPr>
-        <w:t>and also</w:t>
-      </w:r>
-      <w:proofErr w:type="gramEnd"/>
-      <w:r>
-        <w:rPr>
-          <w:lang w:val="en-US"/>
-        </w:rPr>
-        <w:t xml:space="preserve"> the same every time.</w:t>
-      </w:r>
-      <w:r>
-        <w:rPr>
-          <w:lang w:val="en-US"/>
-        </w:rPr>
-        <w:t xml:space="preserve"> At </w:t>
-      </w:r>
-      <w:proofErr w:type="gramStart"/>
-      <w:r>
-        <w:rPr>
-          <w:lang w:val="en-US"/>
-        </w:rPr>
-        <w:t>first</w:t>
-      </w:r>
-      <w:proofErr w:type="gramEnd"/>
-      <w:r>
-        <w:rPr>
-          <w:lang w:val="en-US"/>
-        </w:rPr>
-        <w:t xml:space="preserve"> I was completely clueless as to why this was happening, but as I went through each line I remembered a previous issue which I had earlier in the project which caused my “contents of sector x” message to break. When calling </w:t>
-      </w:r>
-      <w:proofErr w:type="spellStart"/>
-      <w:r>
-        <w:rPr>
-          <w:lang w:val="en-US"/>
-        </w:rPr>
-        <w:t>cons_write_hex</w:t>
-      </w:r>
-      <w:proofErr w:type="spellEnd"/>
-      <w:r>
-        <w:rPr>
-          <w:lang w:val="en-US"/>
-        </w:rPr>
-        <w:t xml:space="preserve"> and </w:t>
-      </w:r>
-      <w:proofErr w:type="spellStart"/>
-      <w:r>
-        <w:rPr>
-          <w:lang w:val="en-US"/>
-        </w:rPr>
-        <w:t>cons_write</w:t>
-      </w:r>
-      <w:proofErr w:type="spellEnd"/>
-      <w:r>
-        <w:rPr>
-          <w:lang w:val="en-US"/>
-        </w:rPr>
-        <w:t xml:space="preserve"> the SI register is overwritten with the value inside of BX</w:t>
+        <w:t>Figure 11 shows my attempt at using the SI register. Before getting this output I verified that the first iteration of the code output the correct value of “EB”. However, when trying to implement my loop any value after the first iteration was completely wrong, and also the same every time.</w:t>
+      </w:r>
+      <w:r>
+        <w:rPr>
+          <w:lang w:val="en-US"/>
+        </w:rPr>
+        <w:t xml:space="preserve"> At first I was completely clueless as to why this was happening, but as I went through each line I remembered a previous issue which I had earlier in the project which caused my “contents of sector x” message to break. When calling cons_write_hex and cons_write the SI register is overwritten with the value inside of BX</w:t>
       </w:r>
       <w:r>
         <w:rPr>
@@ -1879,35 +1563,7 @@
         <w:rPr>
           <w:lang w:val="en-US"/>
         </w:rPr>
-        <w:t xml:space="preserve">means that on the next iteration of the loop the value would be completely </w:t>
-      </w:r>
-      <w:proofErr w:type="gramStart"/>
-      <w:r>
-        <w:rPr>
-          <w:lang w:val="en-US"/>
-        </w:rPr>
-        <w:t>wrong, since</w:t>
-      </w:r>
-      <w:proofErr w:type="gramEnd"/>
-      <w:r>
-        <w:rPr>
-          <w:lang w:val="en-US"/>
-        </w:rPr>
-        <w:t xml:space="preserve"> it had been overwritten. The fix for this issue was to push the contents of SI onto the stack whilst </w:t>
-      </w:r>
-      <w:proofErr w:type="spellStart"/>
-      <w:r>
-        <w:rPr>
-          <w:lang w:val="en-US"/>
-        </w:rPr>
-        <w:t>cons_write_hex</w:t>
-      </w:r>
-      <w:proofErr w:type="spellEnd"/>
-      <w:r>
-        <w:rPr>
-          <w:lang w:val="en-US"/>
-        </w:rPr>
-        <w:t xml:space="preserve"> was running.</w:t>
+        <w:t>means that on the next iteration of the loop the value would be completely wrong, since it had been overwritten. The fix for this issue was to push the contents of SI onto the stack whilst cons_write_hex was running.</w:t>
       </w:r>
     </w:p>
     <w:p>
@@ -1975,13 +1631,8 @@
         </w:r>
       </w:fldSimple>
       <w:r>
-        <w:t xml:space="preserve"> - wrong values being </w:t>
-      </w:r>
-      <w:proofErr w:type="gramStart"/>
-      <w:r>
-        <w:t>displayed</w:t>
-      </w:r>
-      <w:proofErr w:type="gramEnd"/>
+        <w:t xml:space="preserve"> - wrong values being displayed</w:t>
+      </w:r>
     </w:p>
     <w:p>
       <w:pPr>
@@ -2090,19 +1741,11 @@
         </w:rPr>
         <w:t>. After looking at HXD some more I found a search function. I put the value EB 3B inside of the box and it found the values (figure 14). After looking at the offset it became clear that this data was part of a different block</w:t>
       </w:r>
-      <w:proofErr w:type="gramStart"/>
-      <w:r>
-        <w:rPr>
-          <w:lang w:val="en-US"/>
-        </w:rPr>
-        <w:t>, to</w:t>
-      </w:r>
-      <w:proofErr w:type="gramEnd"/>
-      <w:r>
-        <w:rPr>
-          <w:lang w:val="en-US"/>
-        </w:rPr>
-        <w:t xml:space="preserve"> fix this problem I edited the first block to read to `0` and then I got the correct output in my console. The output can be seen in figure 15.</w:t>
+      <w:r>
+        <w:rPr>
+          <w:lang w:val="en-US"/>
+        </w:rPr>
+        <w:t>, to fix this problem I edited the first block to read to `0` and then I got the correct output in my console. The output can be seen in figure 15.</w:t>
       </w:r>
     </w:p>
     <w:p>
@@ -2302,7 +1945,7 @@
           <w:lang w:val="en-US"/>
         </w:rPr>
       </w:pPr>
-      <w:bookmarkStart w:id="4" w:name="_Toc151075496"/>
+      <w:bookmarkStart w:id="4" w:name="_Toc151119290"/>
       <w:r>
         <w:rPr>
           <w:lang w:val="en-US"/>
@@ -2319,27 +1962,13 @@
         <w:rPr>
           <w:lang w:val="en-US"/>
         </w:rPr>
-        <w:t>/11/</w:t>
-      </w:r>
-      <w:proofErr w:type="gramStart"/>
-      <w:r>
-        <w:rPr>
-          <w:lang w:val="en-US"/>
-        </w:rPr>
-        <w:t>2023</w:t>
-      </w:r>
-      <w:r>
-        <w:rPr>
-          <w:lang w:val="en-US"/>
-        </w:rPr>
-        <w:t xml:space="preserve">  -</w:t>
-      </w:r>
-      <w:proofErr w:type="gramEnd"/>
-      <w:r>
-        <w:rPr>
-          <w:lang w:val="en-US"/>
-        </w:rPr>
-        <w:t xml:space="preserve"> </w:t>
+        <w:t>/11/2023</w:t>
+      </w:r>
+      <w:r>
+        <w:rPr>
+          <w:lang w:val="en-US"/>
+        </w:rPr>
+        <w:t xml:space="preserve">  - </w:t>
       </w:r>
       <w:r>
         <w:rPr>
@@ -2469,15 +2098,7 @@
     </w:p>
     <w:p>
       <w:r>
-        <w:t xml:space="preserve">The next step I took was to ensure that only 16 bytes per line was being displayed, to do this I made use of the CX register to keep a count of how many bytes had been written to the screen. This can be seen in figure 17. Every iteration of the </w:t>
-      </w:r>
-      <w:proofErr w:type="spellStart"/>
-      <w:r>
-        <w:t>read_disk_loop</w:t>
-      </w:r>
-      <w:proofErr w:type="spellEnd"/>
-      <w:r>
-        <w:t xml:space="preserve"> that happens %cx is incremented. If the value of cx is 16 then it calls a label which writes a new line and resets CX back to 0. This is repeated until all bytes have been read. </w:t>
+        <w:t xml:space="preserve">The next step I took was to ensure that only 16 bytes per line was being displayed, to do this I made use of the CX register to keep a count of how many bytes had been written to the screen. This can be seen in figure 17. Every iteration of the read_disk_loop that happens %cx is incremented. If the value of cx is 16 then it calls a label which writes a new line and resets CX back to 0. This is repeated until all bytes have been read. </w:t>
       </w:r>
     </w:p>
     <w:p>
@@ -2570,21 +2191,7 @@
         <w:rPr>
           <w:lang w:val="en-US"/>
         </w:rPr>
-        <w:t xml:space="preserve">so the check to know </w:t>
-      </w:r>
-      <w:proofErr w:type="spellStart"/>
-      <w:r>
-        <w:rPr>
-          <w:lang w:val="en-US"/>
-        </w:rPr>
-        <w:t>weather</w:t>
-      </w:r>
-      <w:proofErr w:type="spellEnd"/>
-      <w:r>
-        <w:rPr>
-          <w:lang w:val="en-US"/>
-        </w:rPr>
-        <w:t xml:space="preserve"> or not it has finished was not being executed properly.</w:t>
+        <w:t>so the check to know weather or not it has finished was not being executed properly.</w:t>
       </w:r>
     </w:p>
     <w:p>
@@ -2669,7 +2276,7 @@
           <w:lang w:val="en-US"/>
         </w:rPr>
       </w:pPr>
-      <w:bookmarkStart w:id="5" w:name="_Toc151075497"/>
+      <w:bookmarkStart w:id="5" w:name="_Toc151119291"/>
       <w:r>
         <w:rPr>
           <w:lang w:val="en-US"/>
@@ -2795,7 +2402,7 @@
           <w:lang w:val="en-US"/>
         </w:rPr>
       </w:pPr>
-      <w:bookmarkStart w:id="6" w:name="_Toc151075498"/>
+      <w:bookmarkStart w:id="6" w:name="_Toc151119292"/>
       <w:r>
         <w:rPr>
           <w:lang w:val="en-US"/>
@@ -2844,21 +2451,7 @@
         <w:rPr>
           <w:lang w:val="en-US"/>
         </w:rPr>
-        <w:t xml:space="preserve">writing the offset into the sector onto the screen. Whilst working on this feature I first began by removing </w:t>
-      </w:r>
-      <w:proofErr w:type="gramStart"/>
-      <w:r>
-        <w:rPr>
-          <w:lang w:val="en-US"/>
-        </w:rPr>
-        <w:t>all of</w:t>
-      </w:r>
-      <w:proofErr w:type="gramEnd"/>
-      <w:r>
-        <w:rPr>
-          <w:lang w:val="en-US"/>
-        </w:rPr>
-        <w:t xml:space="preserve"> the code in read_disk_loop so I could easily verify the output of my offsets, this made it easier for me to focus on the code without it being bloated or getting mixed onto different lines</w:t>
+        <w:t>writing the offset into the sector onto the screen. Whilst working on this feature I first began by removing all of the code in read_disk_loop so I could easily verify the output of my offsets, this made it easier for me to focus on the code without it being bloated or getting mixed onto different lines</w:t>
       </w:r>
       <w:r>
         <w:rPr>
@@ -2895,79 +2488,24 @@
         <w:rPr>
           <w:lang w:val="en-US"/>
         </w:rPr>
-        <w:t xml:space="preserve">The steps for proving my plan </w:t>
-      </w:r>
-      <w:proofErr w:type="gramStart"/>
-      <w:r>
-        <w:rPr>
-          <w:lang w:val="en-US"/>
-        </w:rPr>
-        <w:t>was</w:t>
-      </w:r>
-      <w:proofErr w:type="gramEnd"/>
-      <w:r>
-        <w:rPr>
-          <w:lang w:val="en-US"/>
-        </w:rPr>
-        <w:t xml:space="preserve"> valid was to copy </w:t>
-      </w:r>
-      <w:proofErr w:type="spellStart"/>
-      <w:r>
-        <w:rPr>
-          <w:lang w:val="en-US"/>
-        </w:rPr>
-        <w:t>cons_write_hex</w:t>
-      </w:r>
-      <w:proofErr w:type="spellEnd"/>
-      <w:r>
-        <w:rPr>
-          <w:lang w:val="en-US"/>
-        </w:rPr>
-        <w:t xml:space="preserve"> and duplicate it</w:t>
-      </w:r>
-      <w:r>
-        <w:rPr>
-          <w:lang w:val="en-US"/>
-        </w:rPr>
-        <w:t xml:space="preserve">, this was because the values in cx to determine how the hex values get print to the screen had to be different for printing the offset. I realize that duplicating an entire label is not ideal, so once I have it working </w:t>
-      </w:r>
-      <w:proofErr w:type="gramStart"/>
-      <w:r>
-        <w:rPr>
-          <w:lang w:val="en-US"/>
-        </w:rPr>
-        <w:t>properly</w:t>
-      </w:r>
-      <w:proofErr w:type="gramEnd"/>
-      <w:r>
-        <w:rPr>
-          <w:lang w:val="en-US"/>
-        </w:rPr>
-        <w:t xml:space="preserve"> I will likely be requiring the user to change the value of cx before calling the </w:t>
-      </w:r>
-      <w:proofErr w:type="spellStart"/>
-      <w:r>
-        <w:rPr>
-          <w:lang w:val="en-US"/>
-        </w:rPr>
-        <w:t>cons_write_hex</w:t>
-      </w:r>
-      <w:proofErr w:type="spellEnd"/>
-      <w:r>
-        <w:rPr>
-          <w:lang w:val="en-US"/>
-        </w:rPr>
-        <w:t xml:space="preserve"> label.</w:t>
-      </w:r>
-    </w:p>
-    <w:p>
-      <w:pPr>
-        <w:rPr>
-          <w:lang w:val="en-US"/>
-        </w:rPr>
-      </w:pPr>
-      <w:r>
-        <w:rPr>
+        <w:t>The steps for proving my plan was valid was to copy cons_write_hex and duplicate it</w:t>
+      </w:r>
+      <w:r>
+        <w:rPr>
+          <w:lang w:val="en-US"/>
+        </w:rPr>
+        <w:t>, this was because the values in cx to determine how the hex values get print to the screen had to be different for printing the offset. I realize that duplicating an entire label is not ideal, so once I have it working properly I will likely be requiring the user to change the value of cx before calling the cons_write_hex label.</w:t>
+      </w:r>
+    </w:p>
+    <w:p>
+      <w:pPr>
+        <w:rPr>
+          <w:lang w:val="en-US"/>
+        </w:rPr>
+      </w:pPr>
+      <w:r>
+        <w:rPr>
+          <w:noProof/>
           <w:lang w:val="en-US"/>
         </w:rPr>
         <w:drawing>
@@ -3041,21 +2579,7 @@
         <w:rPr>
           <w:lang w:val="en-US"/>
         </w:rPr>
-        <w:t xml:space="preserve"> because the </w:t>
-      </w:r>
-      <w:proofErr w:type="spellStart"/>
-      <w:r>
-        <w:rPr>
-          <w:lang w:val="en-US"/>
-        </w:rPr>
-        <w:t>cons_write_hex</w:t>
-      </w:r>
-      <w:proofErr w:type="spellEnd"/>
-      <w:r>
-        <w:rPr>
-          <w:lang w:val="en-US"/>
-        </w:rPr>
-        <w:t xml:space="preserve"> label prints the entirety of bx, so when I was moving </w:t>
+        <w:t xml:space="preserve"> because the cons_write_hex label prints the entirety of bx, so when I was moving </w:t>
       </w:r>
       <w:r>
         <w:rPr>
@@ -3079,21 +2603,7 @@
         <w:rPr>
           <w:lang w:val="en-US"/>
         </w:rPr>
-        <w:t xml:space="preserve"> there were still values in </w:t>
-      </w:r>
-      <w:proofErr w:type="spellStart"/>
-      <w:r>
-        <w:rPr>
-          <w:lang w:val="en-US"/>
-        </w:rPr>
-        <w:t>bh</w:t>
-      </w:r>
-      <w:proofErr w:type="spellEnd"/>
-      <w:r>
-        <w:rPr>
-          <w:lang w:val="en-US"/>
-        </w:rPr>
-        <w:t>. To fix this issue I ended up splitting up my char</w:t>
+        <w:t xml:space="preserve"> there were still values in bh. To fix this issue I ended up splitting up my char</w:t>
       </w:r>
       <w:r>
         <w:rPr>
@@ -3168,6 +2678,7 @@
       </w:pPr>
       <w:r>
         <w:rPr>
+          <w:noProof/>
           <w:lang w:val="en-US"/>
         </w:rPr>
         <w:drawing>
@@ -3290,6 +2801,7 @@
       </w:pPr>
       <w:r>
         <w:rPr>
+          <w:noProof/>
           <w:lang w:val="en-US"/>
         </w:rPr>
         <w:drawing>
@@ -3346,7 +2858,390 @@
       </w:fldSimple>
     </w:p>
     <w:p/>
-    <w:p/>
+    <w:p>
+      <w:pPr>
+        <w:pStyle w:val="Heading1"/>
+        <w:rPr>
+          <w:lang w:val="en-US"/>
+        </w:rPr>
+      </w:pPr>
+      <w:r>
+        <w:rPr>
+          <w:lang w:val="en-US"/>
+        </w:rPr>
+        <w:t>1</w:t>
+      </w:r>
+      <w:r>
+        <w:rPr>
+          <w:lang w:val="en-US"/>
+        </w:rPr>
+        <w:t>6</w:t>
+      </w:r>
+      <w:r>
+        <w:rPr>
+          <w:lang w:val="en-US"/>
+        </w:rPr>
+        <w:t xml:space="preserve">/11/2023 </w:t>
+      </w:r>
+      <w:r>
+        <w:rPr>
+          <w:lang w:val="en-US"/>
+        </w:rPr>
+        <w:t>2h</w:t>
+      </w:r>
+    </w:p>
+    <w:p>
+      <w:r>
+        <w:t xml:space="preserve">During this time frame I attempted </w:t>
+      </w:r>
+      <w:r>
+        <w:t xml:space="preserve">to change the first value of the </w:t>
+      </w:r>
+      <w:r>
+        <w:t>offset,</w:t>
+      </w:r>
+      <w:r>
+        <w:t xml:space="preserve"> so it started from 0000 instead of 0010. As well as move the position of</w:t>
+      </w:r>
+      <w:r>
+        <w:t xml:space="preserve"> the offsets so they are displayed at the start of the line. </w:t>
+      </w:r>
+      <w:r>
+        <w:t xml:space="preserve">This was a relatively simple task although it took me a long time due to me trying to figure out how to use the div instruction, after much time attempting to use it so I could </w:t>
+      </w:r>
+      <w:r>
+        <w:t>check if the value in cl was a multiple of 16 which meant a new line would be printed, I could use this information to tell the offset to be printed to the start of the line. However, I realised that I don’t necessarily have to do it this way, if I had thought about what I was doing a little bit more I would have realised a lot sooner that I could’ve just reordered the code so that the offset is output before the hex values</w:t>
+      </w:r>
+      <w:r>
+        <w:t>. Figure 21 displays the offset being correct, however the last offset is printed on line 16. To fix this I had to add a cmp statement which checked the current line number to see if the current line was the last line which outputs any hex codes.</w:t>
+      </w:r>
+    </w:p>
+    <w:p>
+      <w:pPr>
+        <w:shd w:val="clear" w:color="auto" w:fill="282C34"/>
+        <w:spacing w:after="0" w:line="285" w:lineRule="atLeast"/>
+        <w:rPr>
+          <w:rFonts w:ascii="Consolas" w:eastAsia="Times New Roman" w:hAnsi="Consolas" w:cs="Times New Roman"/>
+          <w:color w:val="9DA5B3"/>
+          <w:kern w:val="0"/>
+          <w:sz w:val="21"/>
+          <w:szCs w:val="21"/>
+          <w:lang w:eastAsia="en-GB"/>
+          <w14:ligatures w14:val="none"/>
+        </w:rPr>
+      </w:pPr>
+      <w:r>
+        <w:rPr>
+          <w:rFonts w:ascii="Consolas" w:eastAsia="Times New Roman" w:hAnsi="Consolas" w:cs="Times New Roman"/>
+          <w:color w:val="B0B7C3"/>
+          <w:kern w:val="0"/>
+          <w:sz w:val="21"/>
+          <w:szCs w:val="21"/>
+          <w:lang w:eastAsia="en-GB"/>
+          <w14:ligatures w14:val="none"/>
+        </w:rPr>
+        <w:t xml:space="preserve">    </w:t>
+      </w:r>
+      <w:r>
+        <w:rPr>
+          <w:rFonts w:ascii="Consolas" w:eastAsia="Times New Roman" w:hAnsi="Consolas" w:cs="Times New Roman"/>
+          <w:color w:val="56B7C3"/>
+          <w:kern w:val="0"/>
+          <w:sz w:val="21"/>
+          <w:szCs w:val="21"/>
+          <w:lang w:eastAsia="en-GB"/>
+          <w14:ligatures w14:val="none"/>
+        </w:rPr>
+        <w:t>cmp</w:t>
+      </w:r>
+      <w:r>
+        <w:rPr>
+          <w:rFonts w:ascii="Consolas" w:eastAsia="Times New Roman" w:hAnsi="Consolas" w:cs="Times New Roman"/>
+          <w:color w:val="B0B7C3"/>
+          <w:kern w:val="0"/>
+          <w:sz w:val="21"/>
+          <w:szCs w:val="21"/>
+          <w:lang w:eastAsia="en-GB"/>
+          <w14:ligatures w14:val="none"/>
+        </w:rPr>
+        <w:t xml:space="preserve"> </w:t>
+      </w:r>
+      <w:r>
+        <w:rPr>
+          <w:rFonts w:ascii="Consolas" w:eastAsia="Times New Roman" w:hAnsi="Consolas" w:cs="Times New Roman"/>
+          <w:color w:val="FF9070"/>
+          <w:kern w:val="0"/>
+          <w:sz w:val="21"/>
+          <w:szCs w:val="21"/>
+          <w:lang w:eastAsia="en-GB"/>
+          <w14:ligatures w14:val="none"/>
+        </w:rPr>
+        <w:t>$15</w:t>
+      </w:r>
+      <w:r>
+        <w:rPr>
+          <w:rFonts w:ascii="Consolas" w:eastAsia="Times New Roman" w:hAnsi="Consolas" w:cs="Times New Roman"/>
+          <w:color w:val="B0B7C3"/>
+          <w:kern w:val="0"/>
+          <w:sz w:val="21"/>
+          <w:szCs w:val="21"/>
+          <w:lang w:eastAsia="en-GB"/>
+          <w14:ligatures w14:val="none"/>
+        </w:rPr>
+        <w:t>, %</w:t>
+      </w:r>
+      <w:r>
+        <w:rPr>
+          <w:rFonts w:ascii="Consolas" w:eastAsia="Times New Roman" w:hAnsi="Consolas" w:cs="Times New Roman"/>
+          <w:color w:val="CF68E1"/>
+          <w:kern w:val="0"/>
+          <w:sz w:val="21"/>
+          <w:szCs w:val="21"/>
+          <w:lang w:eastAsia="en-GB"/>
+          <w14:ligatures w14:val="none"/>
+        </w:rPr>
+        <w:t>cl</w:t>
+      </w:r>
+    </w:p>
+    <w:p>
+      <w:pPr>
+        <w:shd w:val="clear" w:color="auto" w:fill="282C34"/>
+        <w:spacing w:after="0" w:line="285" w:lineRule="atLeast"/>
+        <w:rPr>
+          <w:rFonts w:ascii="Consolas" w:eastAsia="Times New Roman" w:hAnsi="Consolas" w:cs="Times New Roman"/>
+          <w:color w:val="9DA5B3"/>
+          <w:kern w:val="0"/>
+          <w:sz w:val="21"/>
+          <w:szCs w:val="21"/>
+          <w:lang w:eastAsia="en-GB"/>
+          <w14:ligatures w14:val="none"/>
+        </w:rPr>
+      </w:pPr>
+      <w:r>
+        <w:rPr>
+          <w:rFonts w:ascii="Consolas" w:eastAsia="Times New Roman" w:hAnsi="Consolas" w:cs="Times New Roman"/>
+          <w:color w:val="B0B7C3"/>
+          <w:kern w:val="0"/>
+          <w:sz w:val="21"/>
+          <w:szCs w:val="21"/>
+          <w:lang w:eastAsia="en-GB"/>
+          <w14:ligatures w14:val="none"/>
+        </w:rPr>
+        <w:t xml:space="preserve">    </w:t>
+      </w:r>
+      <w:r>
+        <w:rPr>
+          <w:rFonts w:ascii="Consolas" w:eastAsia="Times New Roman" w:hAnsi="Consolas" w:cs="Times New Roman"/>
+          <w:color w:val="56B7C3"/>
+          <w:kern w:val="0"/>
+          <w:sz w:val="21"/>
+          <w:szCs w:val="21"/>
+          <w:lang w:eastAsia="en-GB"/>
+          <w14:ligatures w14:val="none"/>
+        </w:rPr>
+        <w:t>jz</w:t>
+      </w:r>
+      <w:r>
+        <w:rPr>
+          <w:rFonts w:ascii="Consolas" w:eastAsia="Times New Roman" w:hAnsi="Consolas" w:cs="Times New Roman"/>
+          <w:color w:val="B0B7C3"/>
+          <w:kern w:val="0"/>
+          <w:sz w:val="21"/>
+          <w:szCs w:val="21"/>
+          <w:lang w:eastAsia="en-GB"/>
+          <w14:ligatures w14:val="none"/>
+        </w:rPr>
+        <w:t xml:space="preserve"> last_line_of_sector</w:t>
+      </w:r>
+    </w:p>
+    <w:p>
+      <w:pPr>
+        <w:keepNext/>
+      </w:pPr>
+      <w:r>
+        <w:drawing>
+          <wp:inline distT="0" distB="0" distL="0" distR="0" wp14:anchorId="018DBC1B" wp14:editId="774EF9C0">
+            <wp:extent cx="4269850" cy="2636370"/>
+            <wp:effectExtent l="0" t="0" r="0" b="0"/>
+            <wp:docPr id="1360735913" name="Picture 1" descr="A computer screen shot of a number&#10;&#10;Description automatically generated"/>
+            <wp:cNvGraphicFramePr>
+              <a:graphicFrameLocks xmlns:a="http://schemas.openxmlformats.org/drawingml/2006/main" noChangeAspect="1"/>
+            </wp:cNvGraphicFramePr>
+            <a:graphic xmlns:a="http://schemas.openxmlformats.org/drawingml/2006/main">
+              <a:graphicData uri="http://schemas.openxmlformats.org/drawingml/2006/picture">
+                <pic:pic xmlns:pic="http://schemas.openxmlformats.org/drawingml/2006/picture">
+                  <pic:nvPicPr>
+                    <pic:cNvPr id="1360735913" name="Picture 1" descr="A computer screen shot of a number&#10;&#10;Description automatically generated"/>
+                    <pic:cNvPicPr/>
+                  </pic:nvPicPr>
+                  <pic:blipFill>
+                    <a:blip r:embed="rId27"/>
+                    <a:stretch>
+                      <a:fillRect/>
+                    </a:stretch>
+                  </pic:blipFill>
+                  <pic:spPr>
+                    <a:xfrm>
+                      <a:off x="0" y="0"/>
+                      <a:ext cx="4273200" cy="2638438"/>
+                    </a:xfrm>
+                    <a:prstGeom prst="rect">
+                      <a:avLst/>
+                    </a:prstGeom>
+                  </pic:spPr>
+                </pic:pic>
+              </a:graphicData>
+            </a:graphic>
+          </wp:inline>
+        </w:drawing>
+      </w:r>
+    </w:p>
+    <w:p>
+      <w:pPr>
+        <w:pStyle w:val="Caption"/>
+      </w:pPr>
+      <w:r>
+        <w:t xml:space="preserve">Figure </w:t>
+      </w:r>
+      <w:fldSimple w:instr=" SEQ Figure \* ARABIC ">
+        <w:r>
+          <w:rPr>
+            <w:noProof/>
+          </w:rPr>
+          <w:t>22</w:t>
+        </w:r>
+      </w:fldSimple>
+    </w:p>
+    <w:p>
+      <w:pPr>
+        <w:pStyle w:val="Heading1"/>
+        <w:rPr>
+          <w:lang w:val="en-US"/>
+        </w:rPr>
+      </w:pPr>
+      <w:r>
+        <w:rPr>
+          <w:lang w:val="en-US"/>
+        </w:rPr>
+        <w:lastRenderedPageBreak/>
+        <w:t>1</w:t>
+      </w:r>
+      <w:r>
+        <w:rPr>
+          <w:lang w:val="en-US"/>
+        </w:rPr>
+        <w:t>7</w:t>
+      </w:r>
+      <w:r>
+        <w:rPr>
+          <w:lang w:val="en-US"/>
+        </w:rPr>
+        <w:t>/11/2023</w:t>
+      </w:r>
+    </w:p>
+    <w:p>
+      <w:pPr>
+        <w:rPr>
+          <w:lang w:val="en-US"/>
+        </w:rPr>
+      </w:pPr>
+      <w:r>
+        <w:rPr>
+          <w:lang w:val="en-US"/>
+        </w:rPr>
+        <w:t xml:space="preserve">My next </w:t>
+      </w:r>
+      <w:r>
+        <w:rPr>
+          <w:lang w:val="en-US"/>
+        </w:rPr>
+        <w:t>task</w:t>
+      </w:r>
+      <w:r>
+        <w:rPr>
+          <w:lang w:val="en-US"/>
+        </w:rPr>
+        <w:t xml:space="preserve"> to complete is the part “Press a key to continue reading sector” message. To do this I will use the label I have previously made get_keyboard_input. However, since I have begun the project more and more bloat has been added to this label and now its name does not properly represent what it does, not only does it get keyboard input but it also outputs contents onto the screen, because of this it makes reusing this label quite difficult, this is why I will be refact</w:t>
+      </w:r>
+      <w:r>
+        <w:rPr>
+          <w:lang w:val="en-US"/>
+        </w:rPr>
+        <w:t>or</w:t>
+      </w:r>
+      <w:r>
+        <w:rPr>
+          <w:lang w:val="en-US"/>
+        </w:rPr>
+        <w:t>ing some code so that this label has a single purpose.</w:t>
+      </w:r>
+    </w:p>
+    <w:p>
+      <w:pPr>
+        <w:rPr>
+          <w:lang w:val="en-US"/>
+        </w:rPr>
+      </w:pPr>
+      <w:r>
+        <w:rPr>
+          <w:lang w:val="en-US"/>
+        </w:rPr>
+        <w:t>Attempt</w:t>
+      </w:r>
+      <w:r>
+        <w:rPr>
+          <w:lang w:val="en-US"/>
+        </w:rPr>
+        <w:t xml:space="preserve"> at ascii output</w:t>
+      </w:r>
+    </w:p>
+    <w:p>
+      <w:pPr>
+        <w:rPr>
+          <w:lang w:val="en-US"/>
+        </w:rPr>
+      </w:pPr>
+      <w:r>
+        <w:rPr>
+          <w:lang w:val="en-US"/>
+        </w:rPr>
+        <w:drawing>
+          <wp:inline distT="0" distB="0" distL="0" distR="0" wp14:anchorId="6D60E6DA" wp14:editId="0E876149">
+            <wp:extent cx="5731510" cy="2845435"/>
+            <wp:effectExtent l="0" t="0" r="2540" b="0"/>
+            <wp:docPr id="1407485632" name="Picture 1" descr="A screenshot of a computer&#10;&#10;Description automatically generated"/>
+            <wp:cNvGraphicFramePr>
+              <a:graphicFrameLocks xmlns:a="http://schemas.openxmlformats.org/drawingml/2006/main" noChangeAspect="1"/>
+            </wp:cNvGraphicFramePr>
+            <a:graphic xmlns:a="http://schemas.openxmlformats.org/drawingml/2006/main">
+              <a:graphicData uri="http://schemas.openxmlformats.org/drawingml/2006/picture">
+                <pic:pic xmlns:pic="http://schemas.openxmlformats.org/drawingml/2006/picture">
+                  <pic:nvPicPr>
+                    <pic:cNvPr id="1407485632" name="Picture 1" descr="A screenshot of a computer&#10;&#10;Description automatically generated"/>
+                    <pic:cNvPicPr/>
+                  </pic:nvPicPr>
+                  <pic:blipFill>
+                    <a:blip r:embed="rId28"/>
+                    <a:stretch>
+                      <a:fillRect/>
+                    </a:stretch>
+                  </pic:blipFill>
+                  <pic:spPr>
+                    <a:xfrm>
+                      <a:off x="0" y="0"/>
+                      <a:ext cx="5731510" cy="2845435"/>
+                    </a:xfrm>
+                    <a:prstGeom prst="rect">
+                      <a:avLst/>
+                    </a:prstGeom>
+                  </pic:spPr>
+                </pic:pic>
+              </a:graphicData>
+            </a:graphic>
+          </wp:inline>
+        </w:drawing>
+      </w:r>
+    </w:p>
     <w:sectPr>
       <w:pgSz w:w="11906" w:h="16838"/>
       <w:pgMar w:top="1440" w:right="1440" w:bottom="1440" w:left="1440" w:header="708" w:footer="708" w:gutter="0"/>

</xml_diff>

<commit_message>
progrss on continue reading sector
</commit_message>
<xml_diff>
--- a/implementationlog.docx
+++ b/implementationlog.docx
@@ -3463,6 +3463,51 @@
                     <a:xfrm>
                       <a:off x="0" y="0"/>
                       <a:ext cx="5731510" cy="2788285"/>
+                    </a:xfrm>
+                    <a:prstGeom prst="rect">
+                      <a:avLst/>
+                    </a:prstGeom>
+                  </pic:spPr>
+                </pic:pic>
+              </a:graphicData>
+            </a:graphic>
+          </wp:inline>
+        </w:drawing>
+      </w:r>
+    </w:p>
+    <w:p/>
+    <w:p>
+      <w:r>
+        <w:t>Continue reading sector…</w:t>
+      </w:r>
+    </w:p>
+    <w:p>
+      <w:r>
+        <w:drawing>
+          <wp:inline distT="0" distB="0" distL="0" distR="0" wp14:anchorId="1ABED7D8" wp14:editId="5C157D82">
+            <wp:extent cx="5731510" cy="3496945"/>
+            <wp:effectExtent l="0" t="0" r="2540" b="8255"/>
+            <wp:docPr id="1433469754" name="Picture 1" descr="A screenshot of a computer&#10;&#10;Description automatically generated"/>
+            <wp:cNvGraphicFramePr>
+              <a:graphicFrameLocks xmlns:a="http://schemas.openxmlformats.org/drawingml/2006/main" noChangeAspect="1"/>
+            </wp:cNvGraphicFramePr>
+            <a:graphic xmlns:a="http://schemas.openxmlformats.org/drawingml/2006/main">
+              <a:graphicData uri="http://schemas.openxmlformats.org/drawingml/2006/picture">
+                <pic:pic xmlns:pic="http://schemas.openxmlformats.org/drawingml/2006/picture">
+                  <pic:nvPicPr>
+                    <pic:cNvPr id="1433469754" name="Picture 1" descr="A screenshot of a computer&#10;&#10;Description automatically generated"/>
+                    <pic:cNvPicPr/>
+                  </pic:nvPicPr>
+                  <pic:blipFill>
+                    <a:blip r:embed="rId34"/>
+                    <a:stretch>
+                      <a:fillRect/>
+                    </a:stretch>
+                  </pic:blipFill>
+                  <pic:spPr>
+                    <a:xfrm>
+                      <a:off x="0" y="0"/>
+                      <a:ext cx="5731510" cy="3496945"/>
                     </a:xfrm>
                     <a:prstGeom prst="rect">
                       <a:avLst/>

</xml_diff>